<commit_message>
spring reactive and threads
</commit_message>
<xml_diff>
--- a/docs (springboot)/module9_AI.docx
+++ b/docs (springboot)/module9_AI.docx
@@ -7438,229 +7438,6 @@
     </w:p>
     <w:p>
       <w:pPr>
-        <w:keepNext w:val="0"/>
-        <w:keepLines w:val="0"/>
-        <w:widowControl/>
-        <w:numPr>
-          <w:ilvl w:val="0"/>
-          <w:numId w:val="11"/>
-        </w:numPr>
-        <w:suppressLineNumbers w:val="0"/>
-        <w:spacing w:before="0" w:beforeAutospacing="0" w:after="0" w:afterAutospacing="0" w:line="360" w:lineRule="auto"/>
-        <w:ind w:left="420" w:leftChars="0" w:right="0" w:hanging="420" w:firstLineChars="0"/>
-        <w:jc w:val="left"/>
-        <w:rPr>
-          <w:rFonts w:hint="default" w:ascii="Bodoni MT" w:hAnsi="Bodoni MT" w:eastAsia="等线" w:cs="Bodoni MT"/>
-          <w:sz w:val="22"/>
-          <w:szCs w:val="22"/>
-        </w:rPr>
-      </w:pPr>
-      <w:r>
-        <w:rPr>
-          <w:rFonts w:hint="default" w:ascii="Bodoni MT" w:hAnsi="Bodoni MT" w:eastAsia="等线" w:cs="Bodoni MT"/>
-          <w:sz w:val="22"/>
-          <w:szCs w:val="22"/>
-          <w:lang w:val="en-IN"/>
-        </w:rPr>
-        <w:t>F</w:t>
-      </w:r>
-    </w:p>
-    <w:p>
-      <w:pPr>
-        <w:keepNext w:val="0"/>
-        <w:keepLines w:val="0"/>
-        <w:widowControl/>
-        <w:numPr>
-          <w:ilvl w:val="0"/>
-          <w:numId w:val="11"/>
-        </w:numPr>
-        <w:suppressLineNumbers w:val="0"/>
-        <w:spacing w:before="0" w:beforeAutospacing="0" w:after="0" w:afterAutospacing="0" w:line="360" w:lineRule="auto"/>
-        <w:ind w:left="420" w:leftChars="0" w:right="0" w:hanging="420" w:firstLineChars="0"/>
-        <w:jc w:val="left"/>
-        <w:rPr>
-          <w:rFonts w:hint="default" w:ascii="Bodoni MT" w:hAnsi="Bodoni MT" w:eastAsia="等线" w:cs="Bodoni MT"/>
-          <w:sz w:val="22"/>
-          <w:szCs w:val="22"/>
-        </w:rPr>
-      </w:pPr>
-      <w:r>
-        <w:rPr>
-          <w:rFonts w:hint="default" w:ascii="Bodoni MT" w:hAnsi="Bodoni MT" w:eastAsia="等线" w:cs="Bodoni MT"/>
-          <w:sz w:val="22"/>
-          <w:szCs w:val="22"/>
-          <w:lang w:val="en-IN"/>
-        </w:rPr>
-        <w:t>F</w:t>
-      </w:r>
-    </w:p>
-    <w:p>
-      <w:pPr>
-        <w:keepNext w:val="0"/>
-        <w:keepLines w:val="0"/>
-        <w:widowControl/>
-        <w:numPr>
-          <w:ilvl w:val="0"/>
-          <w:numId w:val="11"/>
-        </w:numPr>
-        <w:suppressLineNumbers w:val="0"/>
-        <w:spacing w:before="0" w:beforeAutospacing="0" w:after="0" w:afterAutospacing="0" w:line="360" w:lineRule="auto"/>
-        <w:ind w:left="420" w:leftChars="0" w:right="0" w:hanging="420" w:firstLineChars="0"/>
-        <w:jc w:val="left"/>
-        <w:rPr>
-          <w:rFonts w:hint="default" w:ascii="Bodoni MT" w:hAnsi="Bodoni MT" w:eastAsia="等线" w:cs="Bodoni MT"/>
-          <w:sz w:val="22"/>
-          <w:szCs w:val="22"/>
-        </w:rPr>
-      </w:pPr>
-      <w:r>
-        <w:rPr>
-          <w:rFonts w:hint="default" w:ascii="Bodoni MT" w:hAnsi="Bodoni MT" w:eastAsia="等线" w:cs="Bodoni MT"/>
-          <w:sz w:val="22"/>
-          <w:szCs w:val="22"/>
-          <w:lang w:val="en-IN"/>
-        </w:rPr>
-        <w:t>F</w:t>
-      </w:r>
-    </w:p>
-    <w:p>
-      <w:pPr>
-        <w:keepNext w:val="0"/>
-        <w:keepLines w:val="0"/>
-        <w:widowControl/>
-        <w:numPr>
-          <w:ilvl w:val="0"/>
-          <w:numId w:val="11"/>
-        </w:numPr>
-        <w:suppressLineNumbers w:val="0"/>
-        <w:spacing w:before="0" w:beforeAutospacing="0" w:after="0" w:afterAutospacing="0" w:line="360" w:lineRule="auto"/>
-        <w:ind w:left="420" w:leftChars="0" w:right="0" w:hanging="420" w:firstLineChars="0"/>
-        <w:jc w:val="left"/>
-        <w:rPr>
-          <w:rFonts w:hint="default" w:ascii="Bodoni MT" w:hAnsi="Bodoni MT" w:eastAsia="等线" w:cs="Bodoni MT"/>
-          <w:sz w:val="22"/>
-          <w:szCs w:val="22"/>
-        </w:rPr>
-      </w:pPr>
-      <w:r>
-        <w:rPr>
-          <w:rFonts w:hint="default" w:ascii="Bodoni MT" w:hAnsi="Bodoni MT" w:eastAsia="等线" w:cs="Bodoni MT"/>
-          <w:sz w:val="22"/>
-          <w:szCs w:val="22"/>
-          <w:lang w:val="en-IN"/>
-        </w:rPr>
-        <w:t>F</w:t>
-      </w:r>
-    </w:p>
-    <w:p>
-      <w:pPr>
-        <w:keepNext w:val="0"/>
-        <w:keepLines w:val="0"/>
-        <w:widowControl/>
-        <w:numPr>
-          <w:ilvl w:val="0"/>
-          <w:numId w:val="11"/>
-        </w:numPr>
-        <w:suppressLineNumbers w:val="0"/>
-        <w:spacing w:before="0" w:beforeAutospacing="0" w:after="0" w:afterAutospacing="0" w:line="360" w:lineRule="auto"/>
-        <w:ind w:left="420" w:leftChars="0" w:right="0" w:hanging="420" w:firstLineChars="0"/>
-        <w:jc w:val="left"/>
-        <w:rPr>
-          <w:rFonts w:hint="default" w:ascii="Bodoni MT" w:hAnsi="Bodoni MT" w:eastAsia="等线" w:cs="Bodoni MT"/>
-          <w:sz w:val="22"/>
-          <w:szCs w:val="22"/>
-        </w:rPr>
-      </w:pPr>
-      <w:r>
-        <w:rPr>
-          <w:rFonts w:hint="default" w:ascii="Bodoni MT" w:hAnsi="Bodoni MT" w:eastAsia="等线" w:cs="Bodoni MT"/>
-          <w:sz w:val="22"/>
-          <w:szCs w:val="22"/>
-          <w:lang w:val="en-IN"/>
-        </w:rPr>
-        <w:t>F</w:t>
-      </w:r>
-    </w:p>
-    <w:p>
-      <w:pPr>
-        <w:keepNext w:val="0"/>
-        <w:keepLines w:val="0"/>
-        <w:widowControl/>
-        <w:numPr>
-          <w:ilvl w:val="0"/>
-          <w:numId w:val="11"/>
-        </w:numPr>
-        <w:suppressLineNumbers w:val="0"/>
-        <w:spacing w:before="0" w:beforeAutospacing="0" w:after="0" w:afterAutospacing="0" w:line="360" w:lineRule="auto"/>
-        <w:ind w:left="420" w:leftChars="0" w:right="0" w:hanging="420" w:firstLineChars="0"/>
-        <w:jc w:val="left"/>
-        <w:rPr>
-          <w:rFonts w:hint="default" w:ascii="Bodoni MT" w:hAnsi="Bodoni MT" w:eastAsia="等线" w:cs="Bodoni MT"/>
-          <w:sz w:val="22"/>
-          <w:szCs w:val="22"/>
-        </w:rPr>
-      </w:pPr>
-      <w:r>
-        <w:rPr>
-          <w:rFonts w:hint="default" w:ascii="Bodoni MT" w:hAnsi="Bodoni MT" w:eastAsia="等线" w:cs="Bodoni MT"/>
-          <w:sz w:val="22"/>
-          <w:szCs w:val="22"/>
-          <w:lang w:val="en-IN"/>
-        </w:rPr>
-        <w:t>F</w:t>
-      </w:r>
-    </w:p>
-    <w:p>
-      <w:pPr>
-        <w:keepNext w:val="0"/>
-        <w:keepLines w:val="0"/>
-        <w:widowControl/>
-        <w:numPr>
-          <w:ilvl w:val="0"/>
-          <w:numId w:val="11"/>
-        </w:numPr>
-        <w:suppressLineNumbers w:val="0"/>
-        <w:spacing w:before="0" w:beforeAutospacing="0" w:after="0" w:afterAutospacing="0" w:line="360" w:lineRule="auto"/>
-        <w:ind w:left="420" w:leftChars="0" w:right="0" w:hanging="420" w:firstLineChars="0"/>
-        <w:jc w:val="left"/>
-        <w:rPr>
-          <w:rFonts w:hint="default" w:ascii="Bodoni MT" w:hAnsi="Bodoni MT" w:eastAsia="等线" w:cs="Bodoni MT"/>
-          <w:sz w:val="22"/>
-          <w:szCs w:val="22"/>
-        </w:rPr>
-      </w:pPr>
-      <w:r>
-        <w:rPr>
-          <w:rFonts w:hint="default" w:ascii="Bodoni MT" w:hAnsi="Bodoni MT" w:eastAsia="等线" w:cs="Bodoni MT"/>
-          <w:sz w:val="22"/>
-          <w:szCs w:val="22"/>
-          <w:lang w:val="en-IN"/>
-        </w:rPr>
-        <w:t>F</w:t>
-      </w:r>
-    </w:p>
-    <w:p>
-      <w:pPr>
-        <w:keepNext w:val="0"/>
-        <w:keepLines w:val="0"/>
-        <w:widowControl/>
-        <w:numPr>
-          <w:ilvl w:val="0"/>
-          <w:numId w:val="11"/>
-        </w:numPr>
-        <w:suppressLineNumbers w:val="0"/>
-        <w:spacing w:before="0" w:beforeAutospacing="0" w:after="0" w:afterAutospacing="0" w:line="360" w:lineRule="auto"/>
-        <w:ind w:left="420" w:leftChars="0" w:right="0" w:hanging="420" w:firstLineChars="0"/>
-        <w:jc w:val="left"/>
-        <w:rPr>
-          <w:rFonts w:hint="default" w:ascii="Bodoni MT" w:hAnsi="Bodoni MT" w:eastAsia="等线" w:cs="Bodoni MT"/>
-          <w:sz w:val="22"/>
-          <w:szCs w:val="22"/>
-        </w:rPr>
-      </w:pPr>
-    </w:p>
-    <w:p>
-      <w:pPr>
         <w:rPr>
           <w:rFonts w:hint="default" w:ascii="Bodoni MT" w:hAnsi="Bodoni MT" w:eastAsia="等线" w:cs="Bodoni MT"/>
           <w:sz w:val="22"/>
@@ -8257,7 +8034,7 @@
         </w:rPr>
         <w:drawing>
           <wp:inline distT="0" distB="0" distL="114300" distR="114300">
-            <wp:extent cx="5268595" cy="280670"/>
+            <wp:extent cx="4785995" cy="255270"/>
             <wp:effectExtent l="0" t="0" r="1905" b="11430"/>
             <wp:docPr id="29" name="Picture 30"/>
             <wp:cNvGraphicFramePr>
@@ -8281,7 +8058,7 @@
                   <pic:spPr>
                     <a:xfrm>
                       <a:off x="0" y="0"/>
-                      <a:ext cx="5268595" cy="280670"/>
+                      <a:ext cx="4785995" cy="255270"/>
                     </a:xfrm>
                     <a:prstGeom prst="rect">
                       <a:avLst/>
@@ -8396,8 +8173,8 @@
         </w:rPr>
         <w:drawing>
           <wp:inline distT="0" distB="0" distL="114300" distR="114300">
-            <wp:extent cx="3343910" cy="1539875"/>
-            <wp:effectExtent l="0" t="0" r="8890" b="9525"/>
+            <wp:extent cx="2886710" cy="1329055"/>
+            <wp:effectExtent l="0" t="0" r="8890" b="4445"/>
             <wp:docPr id="25" name="Picture 26"/>
             <wp:cNvGraphicFramePr>
               <a:graphicFrameLocks xmlns:a="http://schemas.openxmlformats.org/drawingml/2006/main" noChangeAspect="1"/>
@@ -8420,7 +8197,7 @@
                   <pic:spPr>
                     <a:xfrm>
                       <a:off x="0" y="0"/>
-                      <a:ext cx="3343910" cy="1539875"/>
+                      <a:ext cx="2886710" cy="1329055"/>
                     </a:xfrm>
                     <a:prstGeom prst="rect">
                       <a:avLst/>
@@ -8574,60 +8351,7 @@
           <w:szCs w:val="22"/>
           <w:lang w:val="en-IN"/>
         </w:rPr>
-        <w:t xml:space="preserve">Inside the auto-configuration class org.springframework.ai.model.chat.client.autoconfigure, the </w:t>
-      </w:r>
-      <w:r>
-        <w:rPr>
-          <w:rFonts w:hint="default" w:ascii="Bodoni MT" w:hAnsi="Bodoni MT" w:eastAsia="等线" w:cs="Bodoni MT"/>
-          <w:b/>
-          <w:bCs/>
-          <w:sz w:val="22"/>
-          <w:szCs w:val="22"/>
-          <w:lang w:val="en-IN"/>
-        </w:rPr>
-        <w:t>ChatClient.Builder()</w:t>
-      </w:r>
-      <w:r>
-        <w:rPr>
-          <w:rFonts w:hint="default" w:ascii="Bodoni MT" w:hAnsi="Bodoni MT" w:eastAsia="等线" w:cs="Bodoni MT"/>
-          <w:b w:val="0"/>
-          <w:bCs w:val="0"/>
-          <w:sz w:val="22"/>
-          <w:szCs w:val="22"/>
-          <w:lang w:val="en-IN"/>
-        </w:rPr>
-        <w:t xml:space="preserve"> bean is created.</w:t>
-      </w:r>
-    </w:p>
-    <w:p>
-      <w:pPr>
-        <w:keepNext w:val="0"/>
-        <w:keepLines w:val="0"/>
-        <w:widowControl/>
-        <w:numPr>
-          <w:ilvl w:val="1"/>
-          <w:numId w:val="11"/>
-        </w:numPr>
-        <w:suppressLineNumbers w:val="0"/>
-        <w:spacing w:before="0" w:beforeAutospacing="0" w:after="0" w:afterAutospacing="0" w:line="360" w:lineRule="auto"/>
-        <w:ind w:left="840" w:leftChars="0" w:right="0" w:hanging="420" w:firstLineChars="0"/>
-        <w:jc w:val="left"/>
-        <w:rPr>
-          <w:rFonts w:hint="default" w:ascii="Bodoni MT" w:hAnsi="Bodoni MT" w:eastAsia="等线" w:cs="Bodoni MT"/>
-          <w:sz w:val="22"/>
-          <w:szCs w:val="22"/>
-        </w:rPr>
-      </w:pPr>
-      <w:r>
-        <w:rPr>
-          <w:rFonts w:hint="default" w:ascii="Bodoni MT" w:hAnsi="Bodoni MT" w:eastAsia="等线" w:cs="Bodoni MT"/>
-          <w:b w:val="0"/>
-          <w:bCs w:val="0"/>
-          <w:sz w:val="22"/>
-          <w:szCs w:val="22"/>
-          <w:lang w:val="en-IN"/>
-        </w:rPr>
-        <w:t xml:space="preserve">If there is only one provider’s dependency i.e. </w:t>
+        <w:t xml:space="preserve">Inside the auto-configuration class </w:t>
       </w:r>
       <w:r>
         <w:rPr>
@@ -8640,20 +8364,70 @@
           <w:szCs w:val="22"/>
           <w:lang w:val="en-IN"/>
         </w:rPr>
-        <w:t>openai, claude, ollama</w:t>
-      </w:r>
-      <w:r>
-        <w:rPr>
-          <w:rFonts w:hint="default" w:ascii="Bodoni MT" w:hAnsi="Bodoni MT" w:eastAsia="等线" w:cs="Bodoni MT"/>
-          <w:b w:val="0"/>
-          <w:bCs w:val="0"/>
-          <w:i w:val="0"/>
-          <w:iCs w:val="0"/>
-          <w:sz w:val="22"/>
-          <w:szCs w:val="22"/>
-          <w:lang w:val="en-IN"/>
-        </w:rPr>
-        <w:t xml:space="preserve"> or something else, then it creates a bean of </w:t>
+        <w:t>org.springframework.ai.model.chat.client.autoconfigure</w:t>
+      </w:r>
+      <w:r>
+        <w:rPr>
+          <w:rFonts w:hint="default" w:ascii="Bodoni MT" w:hAnsi="Bodoni MT" w:eastAsia="等线" w:cs="Bodoni MT"/>
+          <w:sz w:val="22"/>
+          <w:szCs w:val="22"/>
+          <w:lang w:val="en-IN"/>
+        </w:rPr>
+        <w:t xml:space="preserve">, the </w:t>
+      </w:r>
+      <w:r>
+        <w:rPr>
+          <w:rFonts w:hint="default" w:ascii="Bodoni MT" w:hAnsi="Bodoni MT" w:eastAsia="等线" w:cs="Bodoni MT"/>
+          <w:b/>
+          <w:bCs/>
+          <w:sz w:val="22"/>
+          <w:szCs w:val="22"/>
+          <w:lang w:val="en-IN"/>
+        </w:rPr>
+        <w:t>ChatClient.Builder()</w:t>
+      </w:r>
+      <w:r>
+        <w:rPr>
+          <w:rFonts w:hint="default" w:ascii="Bodoni MT" w:hAnsi="Bodoni MT" w:eastAsia="等线" w:cs="Bodoni MT"/>
+          <w:b w:val="0"/>
+          <w:bCs w:val="0"/>
+          <w:sz w:val="22"/>
+          <w:szCs w:val="22"/>
+          <w:lang w:val="en-IN"/>
+        </w:rPr>
+        <w:t xml:space="preserve"> bean is created.</w:t>
+      </w:r>
+    </w:p>
+    <w:p>
+      <w:pPr>
+        <w:keepNext w:val="0"/>
+        <w:keepLines w:val="0"/>
+        <w:widowControl/>
+        <w:numPr>
+          <w:ilvl w:val="1"/>
+          <w:numId w:val="11"/>
+        </w:numPr>
+        <w:suppressLineNumbers w:val="0"/>
+        <w:spacing w:before="0" w:beforeAutospacing="0" w:after="0" w:afterAutospacing="0" w:line="360" w:lineRule="auto"/>
+        <w:ind w:left="840" w:leftChars="0" w:right="0" w:hanging="420" w:firstLineChars="0"/>
+        <w:jc w:val="left"/>
+        <w:rPr>
+          <w:rFonts w:hint="default" w:ascii="Bodoni MT" w:hAnsi="Bodoni MT" w:eastAsia="等线" w:cs="Bodoni MT"/>
+          <w:sz w:val="22"/>
+          <w:szCs w:val="22"/>
+        </w:rPr>
+      </w:pPr>
+      <w:r>
+        <w:rPr>
+          <w:rFonts w:hint="default" w:ascii="Bodoni MT" w:hAnsi="Bodoni MT" w:eastAsia="等线" w:cs="Bodoni MT"/>
+          <w:b w:val="0"/>
+          <w:bCs w:val="0"/>
+          <w:color w:val="C00000"/>
+          <w:sz w:val="22"/>
+          <w:szCs w:val="22"/>
+          <w:lang w:val="en-IN"/>
+        </w:rPr>
+        <w:t xml:space="preserve">If there is only one provider’s dependency i.e. </w:t>
       </w:r>
       <w:r>
         <w:rPr>
@@ -8662,19 +8436,78 @@
           <w:bCs/>
           <w:i/>
           <w:iCs/>
-          <w:sz w:val="22"/>
-          <w:szCs w:val="22"/>
-          <w:lang w:val="en-IN"/>
-        </w:rPr>
-        <w:t>ChatClient.Builder</w:t>
-      </w:r>
-      <w:r>
-        <w:rPr>
-          <w:rFonts w:hint="default" w:ascii="Bodoni MT" w:hAnsi="Bodoni MT" w:eastAsia="等线" w:cs="Bodoni MT"/>
-          <w:b w:val="0"/>
-          <w:bCs w:val="0"/>
+          <w:color w:val="C00000"/>
+          <w:sz w:val="22"/>
+          <w:szCs w:val="22"/>
+          <w:lang w:val="en-IN"/>
+        </w:rPr>
+        <w:t>openai, claude, ollama</w:t>
+      </w:r>
+      <w:r>
+        <w:rPr>
+          <w:rFonts w:hint="default" w:ascii="Bodoni MT" w:hAnsi="Bodoni MT" w:eastAsia="等线" w:cs="Bodoni MT"/>
+          <w:b w:val="0"/>
+          <w:bCs w:val="0"/>
+          <w:i w:val="0"/>
+          <w:iCs w:val="0"/>
+          <w:color w:val="C00000"/>
+          <w:sz w:val="22"/>
+          <w:szCs w:val="22"/>
+          <w:lang w:val="en-IN"/>
+        </w:rPr>
+        <w:t xml:space="preserve"> or something else, then</w:t>
+      </w:r>
+      <w:r>
+        <w:rPr>
+          <w:rFonts w:hint="default" w:ascii="Bodoni MT" w:hAnsi="Bodoni MT" w:eastAsia="等线" w:cs="Bodoni MT"/>
+          <w:b w:val="0"/>
+          <w:bCs w:val="0"/>
+          <w:i w:val="0"/>
+          <w:iCs w:val="0"/>
+          <w:color w:val="C00000"/>
+          <w:sz w:val="22"/>
+          <w:szCs w:val="22"/>
+          <w:shd w:val="clear" w:color="FFFFFF" w:fill="D9D9D9"/>
+          <w:lang w:val="en-IN"/>
+        </w:rPr>
+        <w:t xml:space="preserve"> it creates </w:t>
+      </w:r>
+      <w:r>
+        <w:rPr>
+          <w:rFonts w:hint="default" w:ascii="Bodoni MT" w:hAnsi="Bodoni MT" w:eastAsia="等线" w:cs="Bodoni MT"/>
+          <w:b w:val="0"/>
+          <w:bCs w:val="0"/>
+          <w:i w:val="0"/>
+          <w:iCs w:val="0"/>
+          <w:color w:val="C00000"/>
+          <w:sz w:val="22"/>
+          <w:szCs w:val="22"/>
+          <w:lang w:val="en-IN"/>
+        </w:rPr>
+        <w:t xml:space="preserve">a bean of </w:t>
+      </w:r>
+      <w:r>
+        <w:rPr>
+          <w:rFonts w:hint="default" w:ascii="Bodoni MT" w:hAnsi="Bodoni MT" w:eastAsia="等线" w:cs="Bodoni MT"/>
+          <w:b/>
+          <w:bCs/>
           <w:i/>
           <w:iCs/>
+          <w:color w:val="C00000"/>
+          <w:sz w:val="22"/>
+          <w:szCs w:val="22"/>
+          <w:lang w:val="en-IN"/>
+        </w:rPr>
+        <w:t>ChatClient.Builder</w:t>
+      </w:r>
+      <w:r>
+        <w:rPr>
+          <w:rFonts w:hint="default" w:ascii="Bodoni MT" w:hAnsi="Bodoni MT" w:eastAsia="等线" w:cs="Bodoni MT"/>
+          <w:b w:val="0"/>
+          <w:bCs w:val="0"/>
+          <w:i/>
+          <w:iCs/>
+          <w:color w:val="C00000"/>
           <w:sz w:val="22"/>
           <w:szCs w:val="22"/>
           <w:lang w:val="en-IN"/>
@@ -8688,6 +8521,7 @@
           <w:bCs w:val="0"/>
           <w:i w:val="0"/>
           <w:iCs w:val="0"/>
+          <w:color w:val="C00000"/>
           <w:sz w:val="22"/>
           <w:szCs w:val="22"/>
           <w:lang w:val="en-IN"/>
@@ -8701,6 +8535,7 @@
           <w:bCs w:val="0"/>
           <w:i w:val="0"/>
           <w:iCs w:val="0"/>
+          <w:color w:val="C00000"/>
           <w:sz w:val="22"/>
           <w:szCs w:val="22"/>
           <w:lang w:val="en-IN"/>
@@ -8714,11 +8549,41 @@
           <w:bCs w:val="0"/>
           <w:i w:val="0"/>
           <w:iCs w:val="0"/>
-          <w:sz w:val="22"/>
-          <w:szCs w:val="22"/>
-          <w:lang w:val="en-IN"/>
-        </w:rPr>
-        <w:t>But in case of multiple provider’s dependencies, it doesn’t create the bean.</w:t>
+          <w:color w:val="C00000"/>
+          <w:sz w:val="22"/>
+          <w:szCs w:val="22"/>
+          <w:lang w:val="en-IN"/>
+        </w:rPr>
+        <w:t>But in case of multiple provider’s dependencies, it</w:t>
+      </w:r>
+      <w:r>
+        <w:rPr>
+          <w:rFonts w:hint="default" w:ascii="Bodoni MT" w:hAnsi="Bodoni MT" w:eastAsia="等线" w:cs="Bodoni MT"/>
+          <w:b w:val="0"/>
+          <w:bCs w:val="0"/>
+          <w:i w:val="0"/>
+          <w:iCs w:val="0"/>
+          <w:color w:val="C00000"/>
+          <w:sz w:val="22"/>
+          <w:szCs w:val="22"/>
+          <w:shd w:val="clear" w:color="FFFFFF" w:fill="D9D9D9"/>
+          <w:lang w:val="en-IN"/>
+        </w:rPr>
+        <w:t xml:space="preserve"> doesn’t create </w:t>
+      </w:r>
+      <w:r>
+        <w:rPr>
+          <w:rFonts w:hint="default" w:ascii="Bodoni MT" w:hAnsi="Bodoni MT" w:eastAsia="等线" w:cs="Bodoni MT"/>
+          <w:b w:val="0"/>
+          <w:bCs w:val="0"/>
+          <w:i w:val="0"/>
+          <w:iCs w:val="0"/>
+          <w:color w:val="C00000"/>
+          <w:sz w:val="22"/>
+          <w:szCs w:val="22"/>
+          <w:lang w:val="en-IN"/>
+        </w:rPr>
+        <w:t>the bean.</w:t>
       </w:r>
     </w:p>
     <w:p>
@@ -8777,7 +8642,34 @@
           <w:szCs w:val="22"/>
           <w:lang w:val="en-IN"/>
         </w:rPr>
-        <w:t xml:space="preserve"> bean using the ChatClient.Builder bean in case of single provider’s dependency.</w:t>
+        <w:t xml:space="preserve"> bean </w:t>
+      </w:r>
+      <w:r>
+        <w:rPr>
+          <w:rFonts w:hint="default" w:ascii="Bodoni MT" w:hAnsi="Bodoni MT" w:eastAsia="等线" w:cs="Bodoni MT"/>
+          <w:b w:val="0"/>
+          <w:bCs w:val="0"/>
+          <w:i/>
+          <w:iCs/>
+          <w:sz w:val="22"/>
+          <w:szCs w:val="22"/>
+          <w:shd w:val="clear" w:color="FFFFFF" w:fill="D9D9D9"/>
+          <w:lang w:val="en-IN"/>
+        </w:rPr>
+        <w:t xml:space="preserve">using the ChatClient.Builder </w:t>
+      </w:r>
+      <w:r>
+        <w:rPr>
+          <w:rFonts w:hint="default" w:ascii="Bodoni MT" w:hAnsi="Bodoni MT" w:eastAsia="等线" w:cs="Bodoni MT"/>
+          <w:b w:val="0"/>
+          <w:bCs w:val="0"/>
+          <w:i w:val="0"/>
+          <w:iCs w:val="0"/>
+          <w:sz w:val="22"/>
+          <w:szCs w:val="22"/>
+          <w:lang w:val="en-IN"/>
+        </w:rPr>
+        <w:t>bean in case of single provider’s dependency.</w:t>
       </w:r>
       <w:r>
         <w:rPr>
@@ -16781,40 +16673,6 @@
         <w:jc w:val="left"/>
         <w:rPr>
           <w:rFonts w:hint="default" w:ascii="Bodoni MT" w:hAnsi="Bodoni MT" w:eastAsia="等线" w:cs="Bodoni MT"/>
-          <w:sz w:val="22"/>
-          <w:szCs w:val="22"/>
-          <w:lang w:val="en-IN"/>
-        </w:rPr>
-      </w:pPr>
-      <w:r>
-        <w:rPr>
-          <w:rFonts w:hint="default" w:ascii="Bodoni MT" w:hAnsi="Bodoni MT" w:eastAsia="等线" w:cs="Bodoni MT"/>
-          <w:b w:val="0"/>
-          <w:bCs w:val="0"/>
-          <w:i w:val="0"/>
-          <w:iCs w:val="0"/>
-          <w:sz w:val="22"/>
-          <w:szCs w:val="22"/>
-          <w:lang w:val="en-US"/>
-        </w:rPr>
-        <w:t>F</w:t>
-      </w:r>
-    </w:p>
-    <w:p>
-      <w:pPr>
-        <w:keepNext w:val="0"/>
-        <w:keepLines w:val="0"/>
-        <w:widowControl/>
-        <w:numPr>
-          <w:ilvl w:val="1"/>
-          <w:numId w:val="11"/>
-        </w:numPr>
-        <w:suppressLineNumbers w:val="0"/>
-        <w:spacing w:before="0" w:beforeAutospacing="0" w:after="0" w:afterAutospacing="0" w:line="360" w:lineRule="auto"/>
-        <w:ind w:left="840" w:leftChars="0" w:right="0" w:hanging="420" w:firstLineChars="0"/>
-        <w:jc w:val="left"/>
-        <w:rPr>
-          <w:rFonts w:hint="default" w:ascii="Bodoni MT" w:hAnsi="Bodoni MT" w:eastAsia="等线" w:cs="Bodoni MT"/>
           <w:color w:val="002060"/>
           <w:sz w:val="22"/>
           <w:szCs w:val="22"/>
@@ -18464,6 +18322,7 @@
           <w:bCs/>
           <w:i w:val="0"/>
           <w:iCs w:val="0"/>
+          <w:color w:val="C00000"/>
           <w:sz w:val="22"/>
           <w:szCs w:val="22"/>
           <w:lang w:val="en-IN"/>
@@ -19099,8 +18958,8 @@
         </w:rPr>
         <w:drawing>
           <wp:inline distT="0" distB="0" distL="114300" distR="114300">
-            <wp:extent cx="5270500" cy="4579620"/>
-            <wp:effectExtent l="0" t="0" r="0" b="5080"/>
+            <wp:extent cx="4947920" cy="4299585"/>
+            <wp:effectExtent l="0" t="0" r="5080" b="5715"/>
             <wp:docPr id="96" name="Picture 1"/>
             <wp:cNvGraphicFramePr>
               <a:graphicFrameLocks xmlns:a="http://schemas.openxmlformats.org/drawingml/2006/main" noChangeAspect="1"/>
@@ -19123,7 +18982,7 @@
                   <pic:spPr>
                     <a:xfrm>
                       <a:off x="0" y="0"/>
-                      <a:ext cx="5270500" cy="4579620"/>
+                      <a:ext cx="4947920" cy="4299585"/>
                     </a:xfrm>
                     <a:prstGeom prst="rect">
                       <a:avLst/>
@@ -19400,6 +19259,796 @@
         </w:rPr>
         <w:t>Logs prompts, tokens, responses, timings.</w:t>
       </w:r>
+    </w:p>
+    <w:p>
+      <w:pPr>
+        <w:rPr>
+          <w:rFonts w:hint="default" w:ascii="Bodoni MT" w:hAnsi="Bodoni MT" w:eastAsia="等线" w:cs="Bodoni MT"/>
+          <w:sz w:val="22"/>
+          <w:szCs w:val="22"/>
+        </w:rPr>
+      </w:pPr>
+      <w:r>
+        <w:rPr>
+          <w:rFonts w:hint="default" w:ascii="Bodoni MT" w:hAnsi="Bodoni MT" w:eastAsia="等线" w:cs="Bodoni MT"/>
+          <w:sz w:val="22"/>
+          <w:szCs w:val="22"/>
+          <w:lang w:val="en-IN"/>
+        </w:rPr>
+        <w:br w:type="page"/>
+      </w:r>
+    </w:p>
+    <w:p>
+      <w:pPr>
+        <w:keepNext w:val="0"/>
+        <w:keepLines w:val="0"/>
+        <w:widowControl/>
+        <w:numPr>
+          <w:ilvl w:val="0"/>
+          <w:numId w:val="11"/>
+        </w:numPr>
+        <w:suppressLineNumbers w:val="0"/>
+        <w:spacing w:before="0" w:beforeAutospacing="0" w:after="0" w:afterAutospacing="0" w:line="360" w:lineRule="auto"/>
+        <w:ind w:left="420" w:leftChars="0" w:right="0" w:hanging="420" w:firstLineChars="0"/>
+        <w:jc w:val="left"/>
+        <w:rPr>
+          <w:rFonts w:hint="default" w:ascii="Bodoni MT" w:hAnsi="Bodoni MT" w:eastAsia="等线" w:cs="Bodoni MT"/>
+          <w:sz w:val="22"/>
+          <w:szCs w:val="22"/>
+        </w:rPr>
+      </w:pPr>
+      <w:r>
+        <w:rPr>
+          <w:rFonts w:hint="default" w:ascii="Bodoni MT" w:hAnsi="Bodoni MT" w:eastAsia="等线" w:cs="Bodoni MT"/>
+          <w:sz w:val="22"/>
+          <w:szCs w:val="22"/>
+          <w:lang w:val="en-IN"/>
+        </w:rPr>
+        <w:t xml:space="preserve">There is another type of implementation of </w:t>
+      </w:r>
+      <w:r>
+        <w:rPr>
+          <w:rFonts w:hint="default" w:ascii="Bodoni MT" w:hAnsi="Bodoni MT" w:eastAsia="等线" w:cs="Bodoni MT"/>
+          <w:b/>
+          <w:bCs/>
+          <w:i/>
+          <w:iCs/>
+          <w:sz w:val="22"/>
+          <w:szCs w:val="22"/>
+          <w:lang w:val="en-IN"/>
+        </w:rPr>
+        <w:t>advisors</w:t>
+      </w:r>
+    </w:p>
+    <w:p>
+      <w:pPr>
+        <w:keepNext w:val="0"/>
+        <w:keepLines w:val="0"/>
+        <w:widowControl/>
+        <w:numPr>
+          <w:ilvl w:val="1"/>
+          <w:numId w:val="11"/>
+        </w:numPr>
+        <w:suppressLineNumbers w:val="0"/>
+        <w:spacing w:before="0" w:beforeAutospacing="0" w:after="0" w:afterAutospacing="0" w:line="360" w:lineRule="auto"/>
+        <w:ind w:left="840" w:leftChars="0" w:right="0" w:hanging="420" w:firstLineChars="0"/>
+        <w:jc w:val="left"/>
+        <w:rPr>
+          <w:rFonts w:hint="default" w:ascii="Bodoni MT" w:hAnsi="Bodoni MT" w:eastAsia="等线" w:cs="Bodoni MT"/>
+          <w:sz w:val="22"/>
+          <w:szCs w:val="22"/>
+        </w:rPr>
+      </w:pPr>
+      <w:r>
+        <w:rPr>
+          <w:rFonts w:hint="default" w:ascii="Bodoni MT" w:hAnsi="Bodoni MT" w:cs="Bodoni MT"/>
+        </w:rPr>
+        <w:drawing>
+          <wp:inline distT="0" distB="0" distL="114300" distR="114300">
+            <wp:extent cx="4481195" cy="656590"/>
+            <wp:effectExtent l="0" t="0" r="1905" b="3810"/>
+            <wp:docPr id="98" name="Picture 1"/>
+            <wp:cNvGraphicFramePr>
+              <a:graphicFrameLocks xmlns:a="http://schemas.openxmlformats.org/drawingml/2006/main" noChangeAspect="1"/>
+            </wp:cNvGraphicFramePr>
+            <a:graphic xmlns:a="http://schemas.openxmlformats.org/drawingml/2006/main">
+              <a:graphicData uri="http://schemas.openxmlformats.org/drawingml/2006/picture">
+                <pic:pic xmlns:pic="http://schemas.openxmlformats.org/drawingml/2006/picture">
+                  <pic:nvPicPr>
+                    <pic:cNvPr id="98" name="Picture 1"/>
+                    <pic:cNvPicPr>
+                      <a:picLocks noChangeAspect="1"/>
+                    </pic:cNvPicPr>
+                  </pic:nvPicPr>
+                  <pic:blipFill>
+                    <a:blip r:embed="rId79"/>
+                    <a:stretch>
+                      <a:fillRect/>
+                    </a:stretch>
+                  </pic:blipFill>
+                  <pic:spPr>
+                    <a:xfrm>
+                      <a:off x="0" y="0"/>
+                      <a:ext cx="4481195" cy="656590"/>
+                    </a:xfrm>
+                    <a:prstGeom prst="rect">
+                      <a:avLst/>
+                    </a:prstGeom>
+                    <a:noFill/>
+                    <a:ln>
+                      <a:noFill/>
+                    </a:ln>
+                  </pic:spPr>
+                </pic:pic>
+              </a:graphicData>
+            </a:graphic>
+          </wp:inline>
+        </w:drawing>
+      </w:r>
+    </w:p>
+    <w:p>
+      <w:pPr>
+        <w:keepNext w:val="0"/>
+        <w:keepLines w:val="0"/>
+        <w:widowControl/>
+        <w:numPr>
+          <w:ilvl w:val="1"/>
+          <w:numId w:val="11"/>
+        </w:numPr>
+        <w:suppressLineNumbers w:val="0"/>
+        <w:spacing w:before="0" w:beforeAutospacing="0" w:after="0" w:afterAutospacing="0" w:line="360" w:lineRule="auto"/>
+        <w:ind w:left="840" w:leftChars="0" w:right="0" w:hanging="420" w:firstLineChars="0"/>
+        <w:jc w:val="left"/>
+        <w:rPr>
+          <w:rFonts w:hint="default" w:ascii="Bodoni MT" w:hAnsi="Bodoni MT" w:eastAsia="等线" w:cs="Bodoni MT"/>
+          <w:sz w:val="22"/>
+          <w:szCs w:val="22"/>
+        </w:rPr>
+      </w:pPr>
+      <w:r>
+        <w:rPr>
+          <w:rFonts w:hint="default" w:ascii="Bodoni MT" w:hAnsi="Bodoni MT" w:cs="Bodoni MT"/>
+          <w:lang w:val="en-IN"/>
+        </w:rPr>
+        <w:t>Previously we used the 2</w:t>
+      </w:r>
+      <w:r>
+        <w:rPr>
+          <w:rFonts w:hint="default" w:ascii="Bodoni MT" w:hAnsi="Bodoni MT" w:cs="Bodoni MT"/>
+          <w:vertAlign w:val="superscript"/>
+          <w:lang w:val="en-IN"/>
+        </w:rPr>
+        <w:t>nd</w:t>
+      </w:r>
+      <w:r>
+        <w:rPr>
+          <w:rFonts w:hint="default" w:ascii="Bodoni MT" w:hAnsi="Bodoni MT" w:cs="Bodoni MT"/>
+          <w:lang w:val="en-IN"/>
+        </w:rPr>
+        <w:t xml:space="preserve"> one, (Advisor… var1)</w:t>
+      </w:r>
+    </w:p>
+    <w:p>
+      <w:pPr>
+        <w:keepNext w:val="0"/>
+        <w:keepLines w:val="0"/>
+        <w:widowControl/>
+        <w:numPr>
+          <w:ilvl w:val="1"/>
+          <w:numId w:val="11"/>
+        </w:numPr>
+        <w:suppressLineNumbers w:val="0"/>
+        <w:spacing w:before="0" w:beforeAutospacing="0" w:after="0" w:afterAutospacing="0" w:line="360" w:lineRule="auto"/>
+        <w:ind w:left="840" w:leftChars="0" w:right="0" w:hanging="420" w:firstLineChars="0"/>
+        <w:jc w:val="left"/>
+        <w:rPr>
+          <w:rFonts w:hint="default" w:ascii="Bodoni MT" w:hAnsi="Bodoni MT" w:eastAsia="等线" w:cs="Bodoni MT"/>
+          <w:sz w:val="22"/>
+          <w:szCs w:val="22"/>
+        </w:rPr>
+      </w:pPr>
+      <w:r>
+        <w:rPr>
+          <w:rFonts w:hint="default" w:ascii="Bodoni MT" w:hAnsi="Bodoni MT" w:eastAsia="等线" w:cs="Bodoni MT"/>
+          <w:sz w:val="22"/>
+          <w:szCs w:val="22"/>
+          <w:lang w:val="en-IN"/>
+        </w:rPr>
+        <w:t>Another is, we can pass the Consumer type object inside it.</w:t>
+      </w:r>
+      <w:r>
+        <w:rPr>
+          <w:rFonts w:hint="default" w:ascii="Bodoni MT" w:hAnsi="Bodoni MT" w:eastAsia="等线" w:cs="Bodoni MT"/>
+          <w:sz w:val="22"/>
+          <w:szCs w:val="22"/>
+          <w:lang w:val="en-IN"/>
+        </w:rPr>
+        <w:br w:type="textWrapping"/>
+      </w:r>
+      <w:r>
+        <w:rPr>
+          <w:rFonts w:hint="default" w:ascii="Bodoni MT" w:hAnsi="Bodoni MT" w:eastAsia="等线" w:cs="Bodoni MT"/>
+          <w:sz w:val="22"/>
+          <w:szCs w:val="22"/>
+          <w:lang w:val="en-IN"/>
+        </w:rPr>
+        <w:t xml:space="preserve">Consumer&lt;T&gt; is nothing but a functional interface that contains a method definition </w:t>
+      </w:r>
+      <w:r>
+        <w:rPr>
+          <w:rFonts w:hint="default" w:ascii="Bodoni MT" w:hAnsi="Bodoni MT" w:cs="Bodoni MT"/>
+        </w:rPr>
+        <w:drawing>
+          <wp:inline distT="0" distB="0" distL="114300" distR="114300">
+            <wp:extent cx="1515745" cy="201295"/>
+            <wp:effectExtent l="0" t="0" r="8255" b="1905"/>
+            <wp:docPr id="116" name="Picture 2"/>
+            <wp:cNvGraphicFramePr>
+              <a:graphicFrameLocks xmlns:a="http://schemas.openxmlformats.org/drawingml/2006/main" noChangeAspect="1"/>
+            </wp:cNvGraphicFramePr>
+            <a:graphic xmlns:a="http://schemas.openxmlformats.org/drawingml/2006/main">
+              <a:graphicData uri="http://schemas.openxmlformats.org/drawingml/2006/picture">
+                <pic:pic xmlns:pic="http://schemas.openxmlformats.org/drawingml/2006/picture">
+                  <pic:nvPicPr>
+                    <pic:cNvPr id="116" name="Picture 2"/>
+                    <pic:cNvPicPr>
+                      <a:picLocks noChangeAspect="1"/>
+                    </pic:cNvPicPr>
+                  </pic:nvPicPr>
+                  <pic:blipFill>
+                    <a:blip r:embed="rId80"/>
+                    <a:stretch>
+                      <a:fillRect/>
+                    </a:stretch>
+                  </pic:blipFill>
+                  <pic:spPr>
+                    <a:xfrm>
+                      <a:off x="0" y="0"/>
+                      <a:ext cx="1515745" cy="201295"/>
+                    </a:xfrm>
+                    <a:prstGeom prst="rect">
+                      <a:avLst/>
+                    </a:prstGeom>
+                    <a:noFill/>
+                    <a:ln>
+                      <a:noFill/>
+                    </a:ln>
+                  </pic:spPr>
+                </pic:pic>
+              </a:graphicData>
+            </a:graphic>
+          </wp:inline>
+        </w:drawing>
+      </w:r>
+    </w:p>
+    <w:p>
+      <w:pPr>
+        <w:keepNext w:val="0"/>
+        <w:keepLines w:val="0"/>
+        <w:widowControl/>
+        <w:numPr>
+          <w:ilvl w:val="1"/>
+          <w:numId w:val="11"/>
+        </w:numPr>
+        <w:suppressLineNumbers w:val="0"/>
+        <w:spacing w:before="0" w:beforeAutospacing="0" w:after="0" w:afterAutospacing="0" w:line="360" w:lineRule="auto"/>
+        <w:ind w:left="840" w:leftChars="0" w:right="0" w:hanging="420" w:firstLineChars="0"/>
+        <w:jc w:val="left"/>
+        <w:rPr>
+          <w:rFonts w:hint="default" w:ascii="Bodoni MT" w:hAnsi="Bodoni MT" w:eastAsia="等线" w:cs="Bodoni MT"/>
+          <w:sz w:val="22"/>
+          <w:szCs w:val="22"/>
+        </w:rPr>
+      </w:pPr>
+      <w:r>
+        <w:rPr>
+          <w:rFonts w:hint="default" w:ascii="Bodoni MT" w:hAnsi="Bodoni MT" w:eastAsia="等线" w:cs="Bodoni MT"/>
+          <w:sz w:val="22"/>
+          <w:szCs w:val="22"/>
+          <w:lang w:val="en-IN"/>
+        </w:rPr>
+        <w:t xml:space="preserve">And, </w:t>
+      </w:r>
+      <w:r>
+        <w:rPr>
+          <w:rFonts w:hint="default" w:ascii="Bodoni MT" w:hAnsi="Bodoni MT" w:eastAsia="等线" w:cs="Bodoni MT"/>
+          <w:b/>
+          <w:bCs/>
+          <w:sz w:val="22"/>
+          <w:szCs w:val="22"/>
+          <w:lang w:val="en-IN"/>
+        </w:rPr>
+        <w:t>AdvisorSpec</w:t>
+      </w:r>
+      <w:r>
+        <w:rPr>
+          <w:rFonts w:hint="default" w:ascii="Bodoni MT" w:hAnsi="Bodoni MT" w:eastAsia="等线" w:cs="Bodoni MT"/>
+          <w:b w:val="0"/>
+          <w:bCs w:val="0"/>
+          <w:sz w:val="22"/>
+          <w:szCs w:val="22"/>
+          <w:lang w:val="en-IN"/>
+        </w:rPr>
+        <w:t xml:space="preserve"> is a sub-interface inside the </w:t>
+      </w:r>
+      <w:r>
+        <w:rPr>
+          <w:rFonts w:hint="default" w:ascii="Bodoni MT" w:hAnsi="Bodoni MT" w:eastAsia="等线" w:cs="Bodoni MT"/>
+          <w:b/>
+          <w:bCs/>
+          <w:sz w:val="22"/>
+          <w:szCs w:val="22"/>
+          <w:lang w:val="en-IN"/>
+        </w:rPr>
+        <w:t>ChatClient</w:t>
+      </w:r>
+      <w:r>
+        <w:rPr>
+          <w:rFonts w:hint="default" w:ascii="Bodoni MT" w:hAnsi="Bodoni MT" w:eastAsia="等线" w:cs="Bodoni MT"/>
+          <w:b w:val="0"/>
+          <w:bCs w:val="0"/>
+          <w:sz w:val="22"/>
+          <w:szCs w:val="22"/>
+          <w:lang w:val="en-IN"/>
+        </w:rPr>
+        <w:t xml:space="preserve"> interface which contains more details like </w:t>
+      </w:r>
+      <w:r>
+        <w:rPr>
+          <w:rFonts w:hint="default" w:ascii="Bodoni MT" w:hAnsi="Bodoni MT" w:eastAsia="等线" w:cs="Bodoni MT"/>
+          <w:b w:val="0"/>
+          <w:bCs w:val="0"/>
+          <w:i/>
+          <w:iCs/>
+          <w:sz w:val="22"/>
+          <w:szCs w:val="22"/>
+          <w:lang w:val="en-IN"/>
+        </w:rPr>
+        <w:t>param, param</w:t>
+      </w:r>
+      <w:r>
+        <w:rPr>
+          <w:rFonts w:hint="default" w:ascii="Bodoni MT" w:hAnsi="Bodoni MT" w:eastAsia="等线" w:cs="Bodoni MT"/>
+          <w:b/>
+          <w:bCs/>
+          <w:i/>
+          <w:iCs/>
+          <w:sz w:val="22"/>
+          <w:szCs w:val="22"/>
+          <w:lang w:val="en-IN"/>
+        </w:rPr>
+        <w:t>s</w:t>
+      </w:r>
+      <w:r>
+        <w:rPr>
+          <w:rFonts w:hint="default" w:ascii="Bodoni MT" w:hAnsi="Bodoni MT" w:eastAsia="等线" w:cs="Bodoni MT"/>
+          <w:b w:val="0"/>
+          <w:bCs w:val="0"/>
+          <w:i/>
+          <w:iCs/>
+          <w:sz w:val="22"/>
+          <w:szCs w:val="22"/>
+          <w:lang w:val="en-IN"/>
+        </w:rPr>
+        <w:t>, advisors</w:t>
+      </w:r>
+      <w:r>
+        <w:rPr>
+          <w:rFonts w:hint="default" w:ascii="Bodoni MT" w:hAnsi="Bodoni MT" w:eastAsia="等线" w:cs="Bodoni MT"/>
+          <w:b w:val="0"/>
+          <w:bCs w:val="0"/>
+          <w:i/>
+          <w:iCs/>
+          <w:sz w:val="22"/>
+          <w:szCs w:val="22"/>
+          <w:lang w:val="en-IN"/>
+        </w:rPr>
+        <w:br w:type="textWrapping"/>
+      </w:r>
+      <w:r>
+        <w:rPr>
+          <w:rFonts w:hint="default" w:ascii="Bodoni MT" w:hAnsi="Bodoni MT" w:cs="Bodoni MT"/>
+        </w:rPr>
+        <w:drawing>
+          <wp:inline distT="0" distB="0" distL="114300" distR="114300">
+            <wp:extent cx="3470275" cy="1697355"/>
+            <wp:effectExtent l="0" t="0" r="9525" b="4445"/>
+            <wp:docPr id="117" name="Picture 3"/>
+            <wp:cNvGraphicFramePr>
+              <a:graphicFrameLocks xmlns:a="http://schemas.openxmlformats.org/drawingml/2006/main" noChangeAspect="1"/>
+            </wp:cNvGraphicFramePr>
+            <a:graphic xmlns:a="http://schemas.openxmlformats.org/drawingml/2006/main">
+              <a:graphicData uri="http://schemas.openxmlformats.org/drawingml/2006/picture">
+                <pic:pic xmlns:pic="http://schemas.openxmlformats.org/drawingml/2006/picture">
+                  <pic:nvPicPr>
+                    <pic:cNvPr id="117" name="Picture 3"/>
+                    <pic:cNvPicPr>
+                      <a:picLocks noChangeAspect="1"/>
+                    </pic:cNvPicPr>
+                  </pic:nvPicPr>
+                  <pic:blipFill>
+                    <a:blip r:embed="rId81"/>
+                    <a:stretch>
+                      <a:fillRect/>
+                    </a:stretch>
+                  </pic:blipFill>
+                  <pic:spPr>
+                    <a:xfrm>
+                      <a:off x="0" y="0"/>
+                      <a:ext cx="3470275" cy="1697355"/>
+                    </a:xfrm>
+                    <a:prstGeom prst="rect">
+                      <a:avLst/>
+                    </a:prstGeom>
+                    <a:noFill/>
+                    <a:ln>
+                      <a:noFill/>
+                    </a:ln>
+                  </pic:spPr>
+                </pic:pic>
+              </a:graphicData>
+            </a:graphic>
+          </wp:inline>
+        </w:drawing>
+      </w:r>
+      <w:r>
+        <w:rPr>
+          <w:rFonts w:hint="default" w:ascii="Bodoni MT" w:hAnsi="Bodoni MT" w:cs="Bodoni MT"/>
+        </w:rPr>
+        <w:br w:type="textWrapping"/>
+      </w:r>
+      <w:r>
+        <w:rPr>
+          <w:rFonts w:hint="default" w:ascii="Bodoni MT" w:hAnsi="Bodoni MT" w:cs="Bodoni MT"/>
+          <w:lang w:val="en-IN"/>
+        </w:rPr>
+        <w:t>it also contains 2 types of advisors overloaded methods.</w:t>
+      </w:r>
+    </w:p>
+    <w:p>
+      <w:pPr>
+        <w:keepNext w:val="0"/>
+        <w:keepLines w:val="0"/>
+        <w:widowControl/>
+        <w:numPr>
+          <w:ilvl w:val="1"/>
+          <w:numId w:val="11"/>
+        </w:numPr>
+        <w:suppressLineNumbers w:val="0"/>
+        <w:spacing w:before="0" w:beforeAutospacing="0" w:after="0" w:afterAutospacing="0" w:line="360" w:lineRule="auto"/>
+        <w:ind w:left="840" w:leftChars="0" w:right="0" w:hanging="420" w:firstLineChars="0"/>
+        <w:jc w:val="left"/>
+        <w:rPr>
+          <w:rFonts w:hint="default" w:ascii="Bodoni MT" w:hAnsi="Bodoni MT" w:eastAsia="等线" w:cs="Bodoni MT"/>
+          <w:color w:val="C00000"/>
+          <w:sz w:val="22"/>
+          <w:szCs w:val="22"/>
+        </w:rPr>
+      </w:pPr>
+      <w:r>
+        <w:rPr>
+          <w:rFonts w:hint="default" w:ascii="Bodoni MT" w:hAnsi="Bodoni MT" w:eastAsia="等线" w:cs="Bodoni MT"/>
+          <w:color w:val="C00000"/>
+          <w:sz w:val="22"/>
+          <w:szCs w:val="22"/>
+          <w:lang w:val="en-IN"/>
+        </w:rPr>
+        <w:t xml:space="preserve">Simply, </w:t>
+      </w:r>
+      <w:r>
+        <w:rPr>
+          <w:rFonts w:hint="default" w:ascii="Bodoni MT" w:hAnsi="Bodoni MT" w:eastAsia="等线" w:cs="Bodoni MT"/>
+          <w:b/>
+          <w:bCs/>
+          <w:i/>
+          <w:iCs/>
+          <w:color w:val="C00000"/>
+          <w:sz w:val="22"/>
+          <w:szCs w:val="22"/>
+          <w:lang w:val="en-IN"/>
+        </w:rPr>
+        <w:t>ChatClient</w:t>
+      </w:r>
+      <w:r>
+        <w:rPr>
+          <w:rFonts w:hint="default" w:ascii="Bodoni MT" w:hAnsi="Bodoni MT" w:eastAsia="等线" w:cs="Bodoni MT"/>
+          <w:b w:val="0"/>
+          <w:bCs w:val="0"/>
+          <w:i w:val="0"/>
+          <w:iCs w:val="0"/>
+          <w:color w:val="C00000"/>
+          <w:sz w:val="22"/>
+          <w:szCs w:val="22"/>
+          <w:lang w:val="en-IN"/>
+        </w:rPr>
+        <w:t xml:space="preserve"> have 2 types of </w:t>
+      </w:r>
+      <w:r>
+        <w:rPr>
+          <w:rFonts w:hint="default" w:ascii="Bodoni MT" w:hAnsi="Bodoni MT" w:eastAsia="等线" w:cs="Bodoni MT"/>
+          <w:b/>
+          <w:bCs/>
+          <w:i w:val="0"/>
+          <w:iCs w:val="0"/>
+          <w:color w:val="C00000"/>
+          <w:sz w:val="22"/>
+          <w:szCs w:val="22"/>
+          <w:lang w:val="en-IN"/>
+        </w:rPr>
+        <w:t>advisors()</w:t>
+      </w:r>
+      <w:r>
+        <w:rPr>
+          <w:rFonts w:hint="default" w:ascii="Bodoni MT" w:hAnsi="Bodoni MT" w:eastAsia="等线" w:cs="Bodoni MT"/>
+          <w:b w:val="0"/>
+          <w:bCs w:val="0"/>
+          <w:i w:val="0"/>
+          <w:iCs w:val="0"/>
+          <w:color w:val="C00000"/>
+          <w:sz w:val="22"/>
+          <w:szCs w:val="22"/>
+          <w:lang w:val="en-IN"/>
+        </w:rPr>
+        <w:t xml:space="preserve"> method: one take list of advisors, another take </w:t>
+      </w:r>
+      <w:r>
+        <w:rPr>
+          <w:rFonts w:hint="default" w:ascii="Bodoni MT" w:hAnsi="Bodoni MT" w:eastAsia="等线" w:cs="Bodoni MT"/>
+          <w:b w:val="0"/>
+          <w:bCs w:val="0"/>
+          <w:i/>
+          <w:iCs/>
+          <w:color w:val="C00000"/>
+          <w:sz w:val="22"/>
+          <w:szCs w:val="22"/>
+          <w:lang w:val="en-IN"/>
+        </w:rPr>
+        <w:t>Consumer</w:t>
+      </w:r>
+      <w:r>
+        <w:rPr>
+          <w:rFonts w:hint="default" w:ascii="Bodoni MT" w:hAnsi="Bodoni MT" w:eastAsia="等线" w:cs="Bodoni MT"/>
+          <w:b w:val="0"/>
+          <w:bCs w:val="0"/>
+          <w:i w:val="0"/>
+          <w:iCs w:val="0"/>
+          <w:color w:val="C00000"/>
+          <w:sz w:val="22"/>
+          <w:szCs w:val="22"/>
+          <w:lang w:val="en-IN"/>
+        </w:rPr>
+        <w:t xml:space="preserve"> object.</w:t>
+      </w:r>
+    </w:p>
+    <w:p>
+      <w:pPr>
+        <w:keepNext w:val="0"/>
+        <w:keepLines w:val="0"/>
+        <w:widowControl/>
+        <w:numPr>
+          <w:ilvl w:val="2"/>
+          <w:numId w:val="11"/>
+        </w:numPr>
+        <w:suppressLineNumbers w:val="0"/>
+        <w:spacing w:before="0" w:beforeAutospacing="0" w:after="0" w:afterAutospacing="0" w:line="360" w:lineRule="auto"/>
+        <w:ind w:left="1260" w:leftChars="0" w:right="0" w:hanging="420" w:firstLineChars="0"/>
+        <w:jc w:val="left"/>
+        <w:rPr>
+          <w:rFonts w:hint="default" w:ascii="Bodoni MT" w:hAnsi="Bodoni MT" w:eastAsia="等线" w:cs="Bodoni MT"/>
+          <w:color w:val="C00000"/>
+          <w:sz w:val="22"/>
+          <w:szCs w:val="22"/>
+        </w:rPr>
+      </w:pPr>
+      <w:r>
+        <w:rPr>
+          <w:rFonts w:hint="default" w:ascii="Bodoni MT" w:hAnsi="Bodoni MT" w:eastAsia="等线" w:cs="Bodoni MT"/>
+          <w:b w:val="0"/>
+          <w:bCs w:val="0"/>
+          <w:i w:val="0"/>
+          <w:iCs w:val="0"/>
+          <w:color w:val="C00000"/>
+          <w:sz w:val="22"/>
+          <w:szCs w:val="22"/>
+          <w:lang w:val="en-IN"/>
+        </w:rPr>
+        <w:t xml:space="preserve">Also, </w:t>
+      </w:r>
+      <w:r>
+        <w:rPr>
+          <w:rFonts w:hint="default" w:ascii="Bodoni MT" w:hAnsi="Bodoni MT" w:eastAsia="等线" w:cs="Bodoni MT"/>
+          <w:b w:val="0"/>
+          <w:bCs w:val="0"/>
+          <w:i/>
+          <w:iCs/>
+          <w:color w:val="C00000"/>
+          <w:sz w:val="22"/>
+          <w:szCs w:val="22"/>
+          <w:lang w:val="en-IN"/>
+        </w:rPr>
+        <w:t>AdvisorSpec</w:t>
+      </w:r>
+      <w:r>
+        <w:rPr>
+          <w:rFonts w:hint="default" w:ascii="Bodoni MT" w:hAnsi="Bodoni MT" w:eastAsia="等线" w:cs="Bodoni MT"/>
+          <w:b w:val="0"/>
+          <w:bCs w:val="0"/>
+          <w:i w:val="0"/>
+          <w:iCs w:val="0"/>
+          <w:color w:val="C00000"/>
+          <w:sz w:val="22"/>
+          <w:szCs w:val="22"/>
+          <w:lang w:val="en-IN"/>
+        </w:rPr>
+        <w:t xml:space="preserve"> has </w:t>
+      </w:r>
+      <w:r>
+        <w:rPr>
+          <w:rFonts w:hint="default" w:ascii="Bodoni MT" w:hAnsi="Bodoni MT" w:eastAsia="等线" w:cs="Bodoni MT"/>
+          <w:b/>
+          <w:bCs/>
+          <w:i w:val="0"/>
+          <w:iCs w:val="0"/>
+          <w:color w:val="C00000"/>
+          <w:sz w:val="22"/>
+          <w:szCs w:val="22"/>
+          <w:lang w:val="en-IN"/>
+        </w:rPr>
+        <w:t>advisors()</w:t>
+      </w:r>
+      <w:r>
+        <w:rPr>
+          <w:rFonts w:hint="default" w:ascii="Bodoni MT" w:hAnsi="Bodoni MT" w:eastAsia="等线" w:cs="Bodoni MT"/>
+          <w:b w:val="0"/>
+          <w:bCs w:val="0"/>
+          <w:i w:val="0"/>
+          <w:iCs w:val="0"/>
+          <w:color w:val="C00000"/>
+          <w:sz w:val="22"/>
+          <w:szCs w:val="22"/>
+          <w:lang w:val="en-IN"/>
+        </w:rPr>
+        <w:t xml:space="preserve"> method.</w:t>
+      </w:r>
+    </w:p>
+    <w:p>
+      <w:pPr>
+        <w:keepNext w:val="0"/>
+        <w:keepLines w:val="0"/>
+        <w:widowControl/>
+        <w:numPr>
+          <w:ilvl w:val="1"/>
+          <w:numId w:val="11"/>
+        </w:numPr>
+        <w:suppressLineNumbers w:val="0"/>
+        <w:spacing w:before="0" w:beforeAutospacing="0" w:after="0" w:afterAutospacing="0" w:line="360" w:lineRule="auto"/>
+        <w:ind w:left="840" w:leftChars="0" w:right="0" w:hanging="420" w:firstLineChars="0"/>
+        <w:jc w:val="left"/>
+        <w:rPr>
+          <w:rFonts w:hint="default" w:ascii="Bodoni MT" w:hAnsi="Bodoni MT" w:eastAsia="等线" w:cs="Bodoni MT"/>
+          <w:sz w:val="22"/>
+          <w:szCs w:val="22"/>
+        </w:rPr>
+      </w:pPr>
+      <w:r>
+        <w:rPr>
+          <w:rFonts w:hint="default" w:ascii="Bodoni MT" w:hAnsi="Bodoni MT" w:eastAsia="等线" w:cs="Bodoni MT"/>
+          <w:sz w:val="22"/>
+          <w:szCs w:val="22"/>
+          <w:lang w:val="en-IN"/>
+        </w:rPr>
+        <w:t>This can be used like the below</w:t>
+      </w:r>
+      <w:r>
+        <w:rPr>
+          <w:rFonts w:hint="default" w:ascii="Bodoni MT" w:hAnsi="Bodoni MT" w:eastAsia="等线" w:cs="Bodoni MT"/>
+          <w:sz w:val="22"/>
+          <w:szCs w:val="22"/>
+          <w:lang w:val="en-IN"/>
+        </w:rPr>
+        <w:br w:type="textWrapping"/>
+      </w:r>
+      <w:r>
+        <w:rPr>
+          <w:rFonts w:hint="default" w:ascii="Bodoni MT" w:hAnsi="Bodoni MT" w:cs="Bodoni MT"/>
+        </w:rPr>
+        <w:drawing>
+          <wp:inline distT="0" distB="0" distL="114300" distR="114300">
+            <wp:extent cx="3584575" cy="1912620"/>
+            <wp:effectExtent l="0" t="0" r="9525" b="5080"/>
+            <wp:docPr id="118" name="Picture 4"/>
+            <wp:cNvGraphicFramePr>
+              <a:graphicFrameLocks xmlns:a="http://schemas.openxmlformats.org/drawingml/2006/main" noChangeAspect="1"/>
+            </wp:cNvGraphicFramePr>
+            <a:graphic xmlns:a="http://schemas.openxmlformats.org/drawingml/2006/main">
+              <a:graphicData uri="http://schemas.openxmlformats.org/drawingml/2006/picture">
+                <pic:pic xmlns:pic="http://schemas.openxmlformats.org/drawingml/2006/picture">
+                  <pic:nvPicPr>
+                    <pic:cNvPr id="118" name="Picture 4"/>
+                    <pic:cNvPicPr>
+                      <a:picLocks noChangeAspect="1"/>
+                    </pic:cNvPicPr>
+                  </pic:nvPicPr>
+                  <pic:blipFill>
+                    <a:blip r:embed="rId82"/>
+                    <a:stretch>
+                      <a:fillRect/>
+                    </a:stretch>
+                  </pic:blipFill>
+                  <pic:spPr>
+                    <a:xfrm>
+                      <a:off x="0" y="0"/>
+                      <a:ext cx="3584575" cy="1912620"/>
+                    </a:xfrm>
+                    <a:prstGeom prst="rect">
+                      <a:avLst/>
+                    </a:prstGeom>
+                    <a:noFill/>
+                    <a:ln>
+                      <a:noFill/>
+                    </a:ln>
+                  </pic:spPr>
+                </pic:pic>
+              </a:graphicData>
+            </a:graphic>
+          </wp:inline>
+        </w:drawing>
+      </w:r>
+      <w:r>
+        <w:rPr>
+          <w:rFonts w:hint="default" w:ascii="Bodoni MT" w:hAnsi="Bodoni MT" w:cs="Bodoni MT"/>
+        </w:rPr>
+        <w:br w:type="textWrapping"/>
+      </w:r>
+      <w:r>
+        <w:rPr>
+          <w:rFonts w:hint="default" w:ascii="Bodoni MT" w:hAnsi="Bodoni MT" w:cs="Bodoni MT"/>
+          <w:lang w:val="en-IN"/>
+        </w:rPr>
+        <w:t xml:space="preserve">Now, this params (userId, projectId) will be accessible to all the advisors that are passed to that </w:t>
+      </w:r>
+      <w:r>
+        <w:rPr>
+          <w:rFonts w:hint="default" w:ascii="Bodoni MT" w:hAnsi="Bodoni MT" w:cs="Bodoni MT"/>
+          <w:b/>
+          <w:bCs/>
+          <w:i/>
+          <w:iCs/>
+          <w:lang w:val="en-IN"/>
+        </w:rPr>
+        <w:t>spec.advisors()</w:t>
+      </w:r>
+      <w:r>
+        <w:rPr>
+          <w:rFonts w:hint="default" w:ascii="Bodoni MT" w:hAnsi="Bodoni MT" w:cs="Bodoni MT"/>
+          <w:b w:val="0"/>
+          <w:bCs w:val="0"/>
+          <w:i w:val="0"/>
+          <w:iCs w:val="0"/>
+          <w:lang w:val="en-IN"/>
+        </w:rPr>
+        <w:t xml:space="preserve"> method.</w:t>
+      </w:r>
+    </w:p>
+    <w:p>
+      <w:pPr>
+        <w:keepNext w:val="0"/>
+        <w:keepLines w:val="0"/>
+        <w:widowControl/>
+        <w:numPr>
+          <w:ilvl w:val="1"/>
+          <w:numId w:val="11"/>
+        </w:numPr>
+        <w:suppressLineNumbers w:val="0"/>
+        <w:spacing w:before="0" w:beforeAutospacing="0" w:after="0" w:afterAutospacing="0" w:line="360" w:lineRule="auto"/>
+        <w:ind w:left="840" w:leftChars="0" w:right="0" w:hanging="420" w:firstLineChars="0"/>
+        <w:jc w:val="left"/>
+        <w:rPr>
+          <w:rFonts w:hint="default" w:ascii="Bodoni MT" w:hAnsi="Bodoni MT" w:eastAsia="等线" w:cs="Bodoni MT"/>
+          <w:sz w:val="22"/>
+          <w:szCs w:val="22"/>
+        </w:rPr>
+      </w:pPr>
     </w:p>
     <w:p>
       <w:pPr>
@@ -20131,7 +20780,7 @@
                     </pic:cNvPicPr>
                   </pic:nvPicPr>
                   <pic:blipFill>
-                    <a:blip r:embed="rId79"/>
+                    <a:blip r:embed="rId83"/>
                     <a:stretch>
                       <a:fillRect/>
                     </a:stretch>
@@ -20231,7 +20880,7 @@
                     </pic:cNvPicPr>
                   </pic:nvPicPr>
                   <pic:blipFill>
-                    <a:blip r:embed="rId80"/>
+                    <a:blip r:embed="rId84"/>
                     <a:stretch>
                       <a:fillRect/>
                     </a:stretch>
@@ -20364,7 +21013,7 @@
                     </pic:cNvPicPr>
                   </pic:nvPicPr>
                   <pic:blipFill>
-                    <a:blip r:embed="rId81"/>
+                    <a:blip r:embed="rId85"/>
                     <a:stretch>
                       <a:fillRect/>
                     </a:stretch>
@@ -20508,18 +21157,7 @@
           <w:szCs w:val="22"/>
           <w:lang w:val="en-IN"/>
         </w:rPr>
-        <w:t xml:space="preserve"> </w:t>
-      </w:r>
-      <w:r>
-        <w:rPr>
-          <w:rFonts w:hint="default" w:ascii="Bodoni MT" w:hAnsi="Bodoni MT" w:eastAsia="等线" w:cs="Bodoni MT"/>
-          <w:i/>
-          <w:iCs/>
-          <w:sz w:val="22"/>
-          <w:szCs w:val="22"/>
-          <w:lang w:val="en-IN"/>
-        </w:rPr>
-        <w:t>spring-ai-model-chat-memory-repository-jdbc</w:t>
+        <w:t xml:space="preserve"> spring-ai-model-chat-memory-repository-jdbc</w:t>
       </w:r>
       <w:r>
         <w:rPr>
@@ -20621,7 +21259,7 @@
                     </pic:cNvPicPr>
                   </pic:nvPicPr>
                   <pic:blipFill>
-                    <a:blip r:embed="rId82"/>
+                    <a:blip r:embed="rId86"/>
                     <a:stretch>
                       <a:fillRect/>
                     </a:stretch>
@@ -20815,7 +21453,7 @@
                     </pic:cNvPicPr>
                   </pic:nvPicPr>
                   <pic:blipFill>
-                    <a:blip r:embed="rId83"/>
+                    <a:blip r:embed="rId87"/>
                     <a:stretch>
                       <a:fillRect/>
                     </a:stretch>
@@ -20855,15 +21493,21 @@
         <w:jc w:val="left"/>
         <w:rPr>
           <w:rFonts w:hint="default" w:ascii="Bodoni MT" w:hAnsi="Bodoni MT" w:eastAsia="等线" w:cs="Bodoni MT"/>
-          <w:sz w:val="22"/>
-          <w:szCs w:val="22"/>
-        </w:rPr>
-      </w:pPr>
-      <w:r>
-        <w:rPr>
-          <w:rFonts w:hint="default" w:ascii="Bodoni MT" w:hAnsi="Bodoni MT" w:eastAsia="等线" w:cs="Bodoni MT"/>
-          <w:sz w:val="22"/>
-          <w:szCs w:val="22"/>
+          <w:b/>
+          <w:bCs/>
+          <w:sz w:val="22"/>
+          <w:szCs w:val="22"/>
+          <w:u w:val="single"/>
+        </w:rPr>
+      </w:pPr>
+      <w:r>
+        <w:rPr>
+          <w:rFonts w:hint="default" w:ascii="Bodoni MT" w:hAnsi="Bodoni MT" w:eastAsia="等线" w:cs="Bodoni MT"/>
+          <w:b/>
+          <w:bCs/>
+          <w:sz w:val="22"/>
+          <w:szCs w:val="22"/>
+          <w:u w:val="single"/>
         </w:rPr>
         <w:t>JdbcTemplate &amp; Datasource</w:t>
       </w:r>
@@ -20927,7 +21571,7 @@
                     </pic:cNvPicPr>
                   </pic:nvPicPr>
                   <pic:blipFill>
-                    <a:blip r:embed="rId84"/>
+                    <a:blip r:embed="rId88"/>
                     <a:stretch>
                       <a:fillRect/>
                     </a:stretch>
@@ -20987,6 +21631,7 @@
         <w:keepLines w:val="0"/>
         <w:widowControl/>
         <w:numPr>
+          <w:ilvl w:val="0"/>
           <w:numId w:val="0"/>
         </w:numPr>
         <w:suppressLineNumbers w:val="0"/>
@@ -21021,7 +21666,7 @@
                     </pic:cNvPicPr>
                   </pic:nvPicPr>
                   <pic:blipFill>
-                    <a:blip r:embed="rId85"/>
+                    <a:blip r:embed="rId89"/>
                     <a:stretch>
                       <a:fillRect/>
                     </a:stretch>
@@ -21105,7 +21750,7 @@
                     </pic:cNvPicPr>
                   </pic:nvPicPr>
                   <pic:blipFill>
-                    <a:blip r:embed="rId86"/>
+                    <a:blip r:embed="rId90"/>
                     <a:stretch>
                       <a:fillRect/>
                     </a:stretch>
@@ -21243,19 +21888,7 @@
           <w:szCs w:val="22"/>
           <w:lang w:val="en-IN"/>
         </w:rPr>
-        <w:t>D</w:t>
-      </w:r>
-      <w:r>
-        <w:rPr>
-          <w:rFonts w:hint="default" w:ascii="Bodoni MT" w:hAnsi="Bodoni MT" w:eastAsia="等线" w:cs="Bodoni MT"/>
-          <w:b/>
-          <w:bCs/>
-          <w:color w:val="C00000"/>
-          <w:sz w:val="22"/>
-          <w:szCs w:val="22"/>
-          <w:lang w:val="en-IN"/>
-        </w:rPr>
-        <w:t>ataSource handles “how we connect”,JdbcTemplate handles “what we do with the connection”.</w:t>
+        <w:t>DataSource handles “how we connect”,JdbcTemplate handles “what we do with the connection”.</w:t>
       </w:r>
     </w:p>
     <w:p>
@@ -21449,7 +22082,63 @@
           <w:u w:val="single"/>
           <w:lang w:val="en-US"/>
         </w:rPr>
-        <w:t xml:space="preserve"> Using the Advisors </w:t>
+        <w:t xml:space="preserve"> </w:t>
+      </w:r>
+      <w:r>
+        <w:rPr>
+          <w:rFonts w:hint="default" w:ascii="Bodoni MT" w:hAnsi="Bodoni MT" w:eastAsia="等线" w:cs="Bodoni MT"/>
+          <w:b/>
+          <w:bCs/>
+          <w:color w:val="002060"/>
+          <w:sz w:val="40"/>
+          <w:szCs w:val="40"/>
+          <w:highlight w:val="lightGray"/>
+          <w:u w:val="single"/>
+          <w:lang w:val="en-IN"/>
+        </w:rPr>
+        <w:t xml:space="preserve"> </w:t>
+      </w:r>
+      <w:r>
+        <w:rPr>
+          <w:rFonts w:hint="default" w:ascii="Bodoni MT" w:hAnsi="Bodoni MT" w:eastAsia="等线" w:cs="Bodoni MT"/>
+          <w:b/>
+          <w:bCs/>
+          <w:color w:val="002060"/>
+          <w:sz w:val="40"/>
+          <w:szCs w:val="40"/>
+          <w:highlight w:val="lightGray"/>
+          <w:u w:val="single"/>
+          <w:lang w:val="en-US"/>
+        </w:rPr>
+        <w:t>Using the Advisors</w:t>
+      </w:r>
+      <w:r>
+        <w:rPr>
+          <w:rFonts w:hint="default" w:ascii="Bodoni MT" w:hAnsi="Bodoni MT" w:eastAsia="等线" w:cs="Bodoni MT"/>
+          <w:b/>
+          <w:bCs/>
+          <w:color w:val="002060"/>
+          <w:sz w:val="40"/>
+          <w:szCs w:val="40"/>
+          <w:highlight w:val="lightGray"/>
+          <w:u w:val="single"/>
+          <w:lang w:val="en-IN"/>
+        </w:rPr>
+        <w:t xml:space="preserve"> </w:t>
+      </w:r>
+      <w:r>
+        <w:rPr>
+          <w:rFonts w:hint="default" w:ascii="Bodoni MT" w:hAnsi="Bodoni MT" w:eastAsia="等线" w:cs="Bodoni MT"/>
+          <w:b/>
+          <w:bCs/>
+          <w:color w:val="002060"/>
+          <w:sz w:val="40"/>
+          <w:szCs w:val="40"/>
+          <w:highlight w:val="lightGray"/>
+          <w:u w:val="single"/>
+          <w:lang w:val="en-US"/>
+        </w:rPr>
+        <w:t xml:space="preserve"> </w:t>
       </w:r>
     </w:p>
     <w:p>
@@ -21555,7 +22244,7 @@
                     </pic:cNvPicPr>
                   </pic:nvPicPr>
                   <pic:blipFill>
-                    <a:blip r:embed="rId87"/>
+                    <a:blip r:embed="rId91"/>
                     <a:stretch>
                       <a:fillRect/>
                     </a:stretch>
@@ -21672,7 +22361,7 @@
                     </pic:cNvPicPr>
                   </pic:nvPicPr>
                   <pic:blipFill>
-                    <a:blip r:embed="rId88"/>
+                    <a:blip r:embed="rId92"/>
                     <a:stretch>
                       <a:fillRect/>
                     </a:stretch>
@@ -21812,7 +22501,7 @@
                     </pic:cNvPicPr>
                   </pic:nvPicPr>
                   <pic:blipFill>
-                    <a:blip r:embed="rId89"/>
+                    <a:blip r:embed="rId93"/>
                     <a:stretch>
                       <a:fillRect/>
                     </a:stretch>
@@ -21929,7 +22618,7 @@
                     </pic:cNvPicPr>
                   </pic:nvPicPr>
                   <pic:blipFill>
-                    <a:blip r:embed="rId90"/>
+                    <a:blip r:embed="rId94"/>
                     <a:stretch>
                       <a:fillRect/>
                     </a:stretch>
@@ -22615,7 +23304,7 @@
                     </pic:cNvPicPr>
                   </pic:nvPicPr>
                   <pic:blipFill>
-                    <a:blip r:embed="rId91"/>
+                    <a:blip r:embed="rId95"/>
                     <a:stretch>
                       <a:fillRect/>
                     </a:stretch>
@@ -22861,7 +23550,7 @@
                     </pic:cNvPicPr>
                   </pic:nvPicPr>
                   <pic:blipFill>
-                    <a:blip r:embed="rId92"/>
+                    <a:blip r:embed="rId96"/>
                     <a:stretch>
                       <a:fillRect/>
                     </a:stretch>
@@ -23096,7 +23785,7 @@
                     </pic:cNvPicPr>
                   </pic:nvPicPr>
                   <pic:blipFill>
-                    <a:blip r:embed="rId93"/>
+                    <a:blip r:embed="rId97"/>
                     <a:stretch>
                       <a:fillRect/>
                     </a:stretch>
@@ -23393,7 +24082,7 @@
                     </pic:cNvPicPr>
                   </pic:nvPicPr>
                   <pic:blipFill>
-                    <a:blip r:embed="rId94"/>
+                    <a:blip r:embed="rId98"/>
                     <a:stretch>
                       <a:fillRect/>
                     </a:stretch>
@@ -23515,7 +24204,7 @@
                     </pic:cNvPicPr>
                   </pic:nvPicPr>
                   <pic:blipFill>
-                    <a:blip r:embed="rId95"/>
+                    <a:blip r:embed="rId99"/>
                     <a:stretch>
                       <a:fillRect/>
                     </a:stretch>
@@ -23867,7 +24556,7 @@
                     </pic:cNvPicPr>
                   </pic:nvPicPr>
                   <pic:blipFill>
-                    <a:blip r:embed="rId96"/>
+                    <a:blip r:embed="rId100"/>
                     <a:stretch>
                       <a:fillRect/>
                     </a:stretch>
@@ -24039,7 +24728,7 @@
                     </pic:cNvPicPr>
                   </pic:nvPicPr>
                   <pic:blipFill>
-                    <a:blip r:embed="rId97"/>
+                    <a:blip r:embed="rId101"/>
                     <a:stretch>
                       <a:fillRect/>
                     </a:stretch>
@@ -24233,7 +24922,7 @@
                     </pic:cNvPicPr>
                   </pic:nvPicPr>
                   <pic:blipFill>
-                    <a:blip r:embed="rId98"/>
+                    <a:blip r:embed="rId102"/>
                     <a:stretch>
                       <a:fillRect/>
                     </a:stretch>
@@ -24480,7 +25169,7 @@
                     </pic:cNvPicPr>
                   </pic:nvPicPr>
                   <pic:blipFill>
-                    <a:blip r:embed="rId99"/>
+                    <a:blip r:embed="rId103"/>
                     <a:stretch>
                       <a:fillRect/>
                     </a:stretch>
@@ -24788,7 +25477,7 @@
                     </pic:cNvPicPr>
                   </pic:nvPicPr>
                   <pic:blipFill>
-                    <a:blip r:embed="rId100"/>
+                    <a:blip r:embed="rId104"/>
                     <a:stretch>
                       <a:fillRect/>
                     </a:stretch>
@@ -24876,7 +25565,7 @@
                     </pic:cNvPicPr>
                   </pic:nvPicPr>
                   <pic:blipFill>
-                    <a:blip r:embed="rId101"/>
+                    <a:blip r:embed="rId105"/>
                     <a:stretch>
                       <a:fillRect/>
                     </a:stretch>
@@ -25073,7 +25762,7 @@
                     </pic:cNvPicPr>
                   </pic:nvPicPr>
                   <pic:blipFill>
-                    <a:blip r:embed="rId102"/>
+                    <a:blip r:embed="rId106"/>
                     <a:stretch>
                       <a:fillRect/>
                     </a:stretch>
@@ -25258,7 +25947,7 @@
                     </pic:cNvPicPr>
                   </pic:nvPicPr>
                   <pic:blipFill>
-                    <a:blip r:embed="rId103"/>
+                    <a:blip r:embed="rId107"/>
                     <a:stretch>
                       <a:fillRect/>
                     </a:stretch>
@@ -25327,7 +26016,7 @@
                     </pic:cNvPicPr>
                   </pic:nvPicPr>
                   <pic:blipFill>
-                    <a:blip r:embed="rId104"/>
+                    <a:blip r:embed="rId108"/>
                     <a:stretch>
                       <a:fillRect/>
                     </a:stretch>
@@ -25478,7 +26167,7 @@
                     </pic:cNvPicPr>
                   </pic:nvPicPr>
                   <pic:blipFill>
-                    <a:blip r:embed="rId105"/>
+                    <a:blip r:embed="rId109"/>
                     <a:stretch>
                       <a:fillRect/>
                     </a:stretch>
@@ -25651,7 +26340,7 @@
                     </pic:cNvPicPr>
                   </pic:nvPicPr>
                   <pic:blipFill>
-                    <a:blip r:embed="rId106"/>
+                    <a:blip r:embed="rId110"/>
                     <a:stretch>
                       <a:fillRect/>
                     </a:stretch>
@@ -27007,7 +27696,7 @@
                     </pic:cNvPicPr>
                   </pic:nvPicPr>
                   <pic:blipFill>
-                    <a:blip r:embed="rId107"/>
+                    <a:blip r:embed="rId111"/>
                     <a:stretch>
                       <a:fillRect/>
                     </a:stretch>
@@ -27242,7 +27931,7 @@
                     </pic:cNvPicPr>
                   </pic:nvPicPr>
                   <pic:blipFill>
-                    <a:blip r:embed="rId108"/>
+                    <a:blip r:embed="rId112"/>
                     <a:stretch>
                       <a:fillRect/>
                     </a:stretch>
@@ -27348,7 +28037,7 @@
                     </pic:cNvPicPr>
                   </pic:nvPicPr>
                   <pic:blipFill>
-                    <a:blip r:embed="rId109"/>
+                    <a:blip r:embed="rId113"/>
                     <a:stretch>
                       <a:fillRect/>
                     </a:stretch>
@@ -27432,7 +28121,7 @@
                     </pic:cNvPicPr>
                   </pic:nvPicPr>
                   <pic:blipFill>
-                    <a:blip r:embed="rId110"/>
+                    <a:blip r:embed="rId114"/>
                     <a:stretch>
                       <a:fillRect/>
                     </a:stretch>
@@ -27516,7 +28205,7 @@
                     </pic:cNvPicPr>
                   </pic:nvPicPr>
                   <pic:blipFill>
-                    <a:blip r:embed="rId111"/>
+                    <a:blip r:embed="rId115"/>
                     <a:stretch>
                       <a:fillRect/>
                     </a:stretch>
@@ -28165,7 +28854,7 @@
                     </pic:cNvPicPr>
                   </pic:nvPicPr>
                   <pic:blipFill>
-                    <a:blip r:embed="rId112"/>
+                    <a:blip r:embed="rId116"/>
                     <a:stretch>
                       <a:fillRect/>
                     </a:stretch>
@@ -28286,7 +28975,7 @@
                     </pic:cNvPicPr>
                   </pic:nvPicPr>
                   <pic:blipFill>
-                    <a:blip r:embed="rId113"/>
+                    <a:blip r:embed="rId117"/>
                     <a:stretch>
                       <a:fillRect/>
                     </a:stretch>
@@ -28563,7 +29252,7 @@
                     </pic:cNvPicPr>
                   </pic:nvPicPr>
                   <pic:blipFill>
-                    <a:blip r:embed="rId114"/>
+                    <a:blip r:embed="rId118"/>
                     <a:stretch>
                       <a:fillRect/>
                     </a:stretch>
@@ -28629,7 +29318,7 @@
                     </pic:cNvPicPr>
                   </pic:nvPicPr>
                   <pic:blipFill>
-                    <a:blip r:embed="rId115"/>
+                    <a:blip r:embed="rId119"/>
                     <a:stretch>
                       <a:fillRect/>
                     </a:stretch>

</xml_diff>